<commit_message>
Commit - modification du 12.06.2017
Mise à jour JDT
Mise à jour évaluation
</commit_message>
<xml_diff>
--- a/INTERNATIONALISATION/exercices/Exercices.docx
+++ b/INTERNATIONALISATION/exercices/Exercices.docx
@@ -76,23 +76,8 @@
     </w:p>
     <w:p>
       <w:pPr>
-        <w:pStyle w:val="Titre1"/>
-      </w:pPr>
-      <w:r>
-        <w:t>Exercice 2 :</w:t>
-      </w:r>
-    </w:p>
-    <w:p>
-      <w:pPr>
         <w:pStyle w:val="Corpsdetexte"/>
-      </w:pPr>
-      <w:r>
-        <w:t>Corriger ce code ! Un élève a malheureusement été victime d’un hack. Le hacker a modifié le code qu’il devait rendre à la fin de la semaine. Aidez-le !</w:t>
-      </w:r>
-    </w:p>
-    <w:p>
-      <w:pPr>
-        <w:pStyle w:val="Corpsdetexte"/>
+        <w:ind w:left="0"/>
       </w:pPr>
       <w:bookmarkStart w:id="0" w:name="_GoBack"/>
       <w:bookmarkEnd w:id="0"/>
@@ -595,7 +580,7 @@
               <w:noProof/>
               <w:szCs w:val="16"/>
             </w:rPr>
-            <w:t>09.06.2017 13:56</w:t>
+            <w:t>09.06.2017 15:27</w:t>
           </w:r>
           <w:r>
             <w:rPr>
@@ -5953,7 +5938,7 @@
 </file>
 
 <file path=customXml/itemProps1.xml><?xml version="1.0" encoding="utf-8"?>
-<ds:datastoreItem xmlns:ds="http://schemas.openxmlformats.org/officeDocument/2006/customXml" ds:itemID="{B484B001-B799-44FD-A851-02B992D897F3}">
+<ds:datastoreItem xmlns:ds="http://schemas.openxmlformats.org/officeDocument/2006/customXml" ds:itemID="{4CD82C6A-D5B3-495D-AC40-05CD236EEB9D}">
   <ds:schemaRefs>
     <ds:schemaRef ds:uri="http://schemas.openxmlformats.org/officeDocument/2006/bibliography"/>
   </ds:schemaRefs>

</xml_diff>